<commit_message>
final edition for PMP and concerning files
</commit_message>
<xml_diff>
--- a/Monitor and Control/Quality Management Plan.docx
+++ b/Monitor and Control/Quality Management Plan.docx
@@ -4,17 +4,16 @@
   <w:body>
     <w:sdt>
       <w:sdtPr>
+        <w:rPr>
+          <w:rFonts w:eastAsiaTheme="minorHAnsi"/>
+        </w:rPr>
         <w:id w:val="1097220647"/>
         <w:docPartObj>
           <w:docPartGallery w:val="Cover Pages"/>
           <w:docPartUnique/>
         </w:docPartObj>
       </w:sdtPr>
-      <w:sdtEndPr>
-        <w:rPr>
-          <w:rFonts w:eastAsiaTheme="minorHAnsi"/>
-        </w:rPr>
-      </w:sdtEndPr>
+      <w:sdtEndPr/>
       <w:sdtContent>
         <w:p>
           <w:pPr>
@@ -153,6 +152,7 @@
                                       <w:calendar w:val="gregorian"/>
                                     </w:date>
                                   </w:sdtPr>
+                                  <w:sdtEndPr/>
                                   <w:sdtContent>
                                     <w:p>
                                       <w:pPr>
@@ -3690,6 +3690,7 @@
                                     <w:dataBinding w:prefixMappings="xmlns:ns0='http://purl.org/dc/elements/1.1/' xmlns:ns1='http://schemas.openxmlformats.org/package/2006/metadata/core-properties' " w:xpath="/ns1:coreProperties[1]/ns0:title[1]" w:storeItemID="{6C3C8BC8-F283-45AE-878A-BAB7291924A1}"/>
                                     <w:text/>
                                   </w:sdtPr>
+                                  <w:sdtEndPr/>
                                   <w:sdtContent>
                                     <w:r>
                                       <w:rPr>
@@ -3725,6 +3726,7 @@
                                     <w:dataBinding w:prefixMappings="xmlns:ns0='http://purl.org/dc/elements/1.1/' xmlns:ns1='http://schemas.openxmlformats.org/package/2006/metadata/core-properties' " w:xpath="/ns1:coreProperties[1]/ns0:subject[1]" w:storeItemID="{6C3C8BC8-F283-45AE-878A-BAB7291924A1}"/>
                                     <w:text/>
                                   </w:sdtPr>
+                                  <w:sdtEndPr/>
                                   <w:sdtContent>
                                     <w:r>
                                       <w:rPr>
@@ -3979,6 +3981,7 @@
                                     <w:dataBinding w:prefixMappings="xmlns:ns0='http://purl.org/dc/elements/1.1/' xmlns:ns1='http://schemas.openxmlformats.org/package/2006/metadata/core-properties' " w:xpath="/ns1:coreProperties[1]/ns0:creator[1]" w:storeItemID="{6C3C8BC8-F283-45AE-878A-BAB7291924A1}"/>
                                     <w:text/>
                                   </w:sdtPr>
+                                  <w:sdtEndPr/>
                                   <w:sdtContent>
                                     <w:proofErr w:type="spellStart"/>
                                     <w:r>
@@ -4035,6 +4038,7 @@
                                     <w:dataBinding w:prefixMappings="xmlns:ns0='http://schemas.openxmlformats.org/officeDocument/2006/extended-properties' " w:xpath="/ns0:Properties[1]/ns0:Company[1]" w:storeItemID="{6668398D-A668-4E3E-A5EB-62B293D839F1}"/>
                                     <w:text/>
                                   </w:sdtPr>
+                                  <w:sdtEndPr/>
                                   <w:sdtContent>
                                     <w:r>
                                       <w:rPr>
@@ -4182,7 +4186,9 @@
     <w:sdt>
       <w:sdtPr>
         <w:rPr>
-          <w:color w:val="1F4E79" w:themeColor="accent1" w:themeShade="80"/>
+          <w:rFonts w:asciiTheme="minorHAnsi" w:eastAsiaTheme="minorHAnsi" w:hAnsiTheme="minorHAnsi" w:cstheme="minorBidi"/>
+          <w:sz w:val="22"/>
+          <w:szCs w:val="22"/>
         </w:rPr>
         <w:id w:val="-1774383443"/>
         <w:docPartObj>
@@ -4192,27 +4198,18 @@
       </w:sdtPr>
       <w:sdtEndPr>
         <w:rPr>
-          <w:rFonts w:asciiTheme="minorHAnsi" w:eastAsiaTheme="minorHAnsi" w:hAnsiTheme="minorHAnsi" w:cstheme="minorBidi"/>
           <w:b/>
           <w:bCs/>
           <w:noProof/>
           <w:color w:val="auto"/>
-          <w:sz w:val="22"/>
-          <w:szCs w:val="22"/>
         </w:rPr>
       </w:sdtEndPr>
       <w:sdtContent>
         <w:p>
           <w:pPr>
             <w:pStyle w:val="TOCHeading"/>
-            <w:rPr>
-              <w:color w:val="1F4E79" w:themeColor="accent1" w:themeShade="80"/>
-            </w:rPr>
           </w:pPr>
           <w:r>
-            <w:rPr>
-              <w:color w:val="1F4E79" w:themeColor="accent1" w:themeShade="80"/>
-            </w:rPr>
             <w:t>Table of Contents</w:t>
           </w:r>
         </w:p>
@@ -5169,15 +5166,9 @@
           <w:ilvl w:val="0"/>
           <w:numId w:val="1"/>
         </w:numPr>
-        <w:rPr>
-          <w:color w:val="1F4E79" w:themeColor="accent1" w:themeShade="80"/>
-        </w:rPr>
       </w:pPr>
       <w:bookmarkStart w:id="0" w:name="_Toc100666423"/>
       <w:r>
-        <w:rPr>
-          <w:color w:val="1F4E79" w:themeColor="accent1" w:themeShade="80"/>
-        </w:rPr>
         <w:lastRenderedPageBreak/>
         <w:t>Introduction</w:t>
       </w:r>
@@ -5190,15 +5181,9 @@
           <w:ilvl w:val="1"/>
           <w:numId w:val="1"/>
         </w:numPr>
-        <w:rPr>
-          <w:color w:val="1F4E79" w:themeColor="accent1" w:themeShade="80"/>
-        </w:rPr>
       </w:pPr>
       <w:bookmarkStart w:id="1" w:name="_Toc100666424"/>
       <w:r>
-        <w:rPr>
-          <w:color w:val="1F4E79" w:themeColor="accent1" w:themeShade="80"/>
-        </w:rPr>
         <w:t>Purpose of Quality Management Plan</w:t>
       </w:r>
       <w:bookmarkEnd w:id="1"/>
@@ -5221,9 +5206,6 @@
     <w:p>
       <w:pPr>
         <w:pStyle w:val="Heading1"/>
-        <w:rPr>
-          <w:color w:val="1F4E79" w:themeColor="accent1" w:themeShade="80"/>
-        </w:rPr>
       </w:pPr>
     </w:p>
     <w:p>
@@ -5233,15 +5215,9 @@
           <w:ilvl w:val="0"/>
           <w:numId w:val="1"/>
         </w:numPr>
-        <w:rPr>
-          <w:color w:val="1F4E79" w:themeColor="accent1" w:themeShade="80"/>
-        </w:rPr>
       </w:pPr>
       <w:bookmarkStart w:id="2" w:name="_Toc100666425"/>
       <w:r>
-        <w:rPr>
-          <w:color w:val="1F4E79" w:themeColor="accent1" w:themeShade="80"/>
-        </w:rPr>
         <w:t>Project Quality Management Overview</w:t>
       </w:r>
       <w:bookmarkEnd w:id="2"/>
@@ -5253,15 +5229,9 @@
           <w:ilvl w:val="1"/>
           <w:numId w:val="1"/>
         </w:numPr>
-        <w:rPr>
-          <w:color w:val="1F4E79" w:themeColor="accent1" w:themeShade="80"/>
-        </w:rPr>
       </w:pPr>
       <w:bookmarkStart w:id="3" w:name="_Toc100666426"/>
       <w:r>
-        <w:rPr>
-          <w:color w:val="1F4E79" w:themeColor="accent1" w:themeShade="80"/>
-        </w:rPr>
         <w:t>Organization, Roles and Responsibilities</w:t>
       </w:r>
       <w:bookmarkEnd w:id="3"/>
@@ -5287,12 +5257,6 @@
         <w:gridCol w:w="3475"/>
       </w:tblGrid>
       <w:tr>
-        <w:tblPrEx>
-          <w:tblCellMar>
-            <w:top w:w="0" w:type="dxa"/>
-            <w:bottom w:w="0" w:type="dxa"/>
-          </w:tblCellMar>
-        </w:tblPrEx>
         <w:trPr>
           <w:trHeight w:val="336"/>
         </w:trPr>
@@ -5373,12 +5337,6 @@
         </w:tc>
       </w:tr>
       <w:tr>
-        <w:tblPrEx>
-          <w:tblCellMar>
-            <w:top w:w="0" w:type="dxa"/>
-            <w:bottom w:w="0" w:type="dxa"/>
-          </w:tblCellMar>
-        </w:tblPrEx>
         <w:trPr>
           <w:trHeight w:val="306"/>
         </w:trPr>
@@ -5482,12 +5440,6 @@
         </w:tc>
       </w:tr>
       <w:tr>
-        <w:tblPrEx>
-          <w:tblCellMar>
-            <w:top w:w="0" w:type="dxa"/>
-            <w:bottom w:w="0" w:type="dxa"/>
-          </w:tblCellMar>
-        </w:tblPrEx>
         <w:trPr>
           <w:trHeight w:val="306"/>
         </w:trPr>
@@ -5579,12 +5531,6 @@
         </w:tc>
       </w:tr>
       <w:tr>
-        <w:tblPrEx>
-          <w:tblCellMar>
-            <w:top w:w="0" w:type="dxa"/>
-            <w:bottom w:w="0" w:type="dxa"/>
-          </w:tblCellMar>
-        </w:tblPrEx>
         <w:trPr>
           <w:trHeight w:val="306"/>
         </w:trPr>
@@ -5676,12 +5622,6 @@
         </w:tc>
       </w:tr>
       <w:tr>
-        <w:tblPrEx>
-          <w:tblCellMar>
-            <w:top w:w="0" w:type="dxa"/>
-            <w:bottom w:w="0" w:type="dxa"/>
-          </w:tblCellMar>
-        </w:tblPrEx>
         <w:trPr>
           <w:trHeight w:val="306"/>
         </w:trPr>
@@ -5773,12 +5713,6 @@
         </w:tc>
       </w:tr>
       <w:tr>
-        <w:tblPrEx>
-          <w:tblCellMar>
-            <w:top w:w="0" w:type="dxa"/>
-            <w:bottom w:w="0" w:type="dxa"/>
-          </w:tblCellMar>
-        </w:tblPrEx>
         <w:trPr>
           <w:trHeight w:val="290"/>
         </w:trPr>
@@ -5878,18 +5812,14 @@
           <w:ilvl w:val="1"/>
           <w:numId w:val="1"/>
         </w:numPr>
-        <w:rPr>
-          <w:color w:val="1F4E79" w:themeColor="accent1" w:themeShade="80"/>
-        </w:rPr>
       </w:pPr>
       <w:bookmarkStart w:id="4" w:name="_Toc100666427"/>
       <w:r>
-        <w:rPr>
-          <w:color w:val="1F4E79" w:themeColor="accent1" w:themeShade="80"/>
-        </w:rPr>
         <w:t>Tools, Environment and Interfaces</w:t>
       </w:r>
+      <w:bookmarkStart w:id="5" w:name="_GoBack"/>
       <w:bookmarkEnd w:id="4"/>
+      <w:bookmarkEnd w:id="5"/>
     </w:p>
     <w:tbl>
       <w:tblPr>
@@ -5911,12 +5841,6 @@
         <w:gridCol w:w="6912"/>
       </w:tblGrid>
       <w:tr>
-        <w:tblPrEx>
-          <w:tblCellMar>
-            <w:top w:w="0" w:type="dxa"/>
-            <w:bottom w:w="0" w:type="dxa"/>
-          </w:tblCellMar>
-        </w:tblPrEx>
         <w:trPr>
           <w:trHeight w:val="328"/>
         </w:trPr>
@@ -5972,12 +5896,6 @@
         </w:tc>
       </w:tr>
       <w:tr>
-        <w:tblPrEx>
-          <w:tblCellMar>
-            <w:top w:w="0" w:type="dxa"/>
-            <w:bottom w:w="0" w:type="dxa"/>
-          </w:tblCellMar>
-        </w:tblPrEx>
         <w:trPr>
           <w:trHeight w:val="597"/>
         </w:trPr>
@@ -6034,12 +5952,6 @@
         </w:tc>
       </w:tr>
       <w:tr>
-        <w:tblPrEx>
-          <w:tblCellMar>
-            <w:top w:w="0" w:type="dxa"/>
-            <w:bottom w:w="0" w:type="dxa"/>
-          </w:tblCellMar>
-        </w:tblPrEx>
         <w:trPr>
           <w:trHeight w:val="298"/>
         </w:trPr>
@@ -6098,12 +6010,6 @@
         </w:tc>
       </w:tr>
       <w:tr>
-        <w:tblPrEx>
-          <w:tblCellMar>
-            <w:top w:w="0" w:type="dxa"/>
-            <w:bottom w:w="0" w:type="dxa"/>
-          </w:tblCellMar>
-        </w:tblPrEx>
         <w:trPr>
           <w:trHeight w:val="298"/>
         </w:trPr>
@@ -6160,12 +6066,6 @@
         </w:tc>
       </w:tr>
       <w:tr>
-        <w:tblPrEx>
-          <w:tblCellMar>
-            <w:top w:w="0" w:type="dxa"/>
-            <w:bottom w:w="0" w:type="dxa"/>
-          </w:tblCellMar>
-        </w:tblPrEx>
         <w:trPr>
           <w:trHeight w:val="298"/>
         </w:trPr>
@@ -6257,12 +6157,6 @@
         </w:tc>
       </w:tr>
       <w:tr>
-        <w:tblPrEx>
-          <w:tblCellMar>
-            <w:top w:w="0" w:type="dxa"/>
-            <w:bottom w:w="0" w:type="dxa"/>
-          </w:tblCellMar>
-        </w:tblPrEx>
         <w:trPr>
           <w:trHeight w:val="298"/>
         </w:trPr>
@@ -6331,12 +6225,6 @@
         </w:tc>
       </w:tr>
       <w:tr>
-        <w:tblPrEx>
-          <w:tblCellMar>
-            <w:top w:w="0" w:type="dxa"/>
-            <w:bottom w:w="0" w:type="dxa"/>
-          </w:tblCellMar>
-        </w:tblPrEx>
         <w:trPr>
           <w:trHeight w:val="298"/>
         </w:trPr>
@@ -6405,12 +6293,6 @@
         </w:tc>
       </w:tr>
       <w:tr>
-        <w:tblPrEx>
-          <w:tblCellMar>
-            <w:top w:w="0" w:type="dxa"/>
-            <w:bottom w:w="0" w:type="dxa"/>
-          </w:tblCellMar>
-        </w:tblPrEx>
         <w:trPr>
           <w:trHeight w:val="298"/>
         </w:trPr>
@@ -6498,12 +6380,6 @@
         </w:tc>
       </w:tr>
       <w:tr>
-        <w:tblPrEx>
-          <w:tblCellMar>
-            <w:top w:w="0" w:type="dxa"/>
-            <w:bottom w:w="0" w:type="dxa"/>
-          </w:tblCellMar>
-        </w:tblPrEx>
         <w:trPr>
           <w:trHeight w:val="298"/>
         </w:trPr>
@@ -6573,12 +6449,6 @@
         </w:tc>
       </w:tr>
       <w:tr>
-        <w:tblPrEx>
-          <w:tblCellMar>
-            <w:top w:w="0" w:type="dxa"/>
-            <w:bottom w:w="0" w:type="dxa"/>
-          </w:tblCellMar>
-        </w:tblPrEx>
         <w:trPr>
           <w:trHeight w:val="298"/>
         </w:trPr>
@@ -6647,12 +6517,6 @@
         </w:tc>
       </w:tr>
       <w:tr>
-        <w:tblPrEx>
-          <w:tblCellMar>
-            <w:top w:w="0" w:type="dxa"/>
-            <w:bottom w:w="0" w:type="dxa"/>
-          </w:tblCellMar>
-        </w:tblPrEx>
         <w:trPr>
           <w:trHeight w:val="298"/>
         </w:trPr>
@@ -6736,18 +6600,12 @@
           <w:ilvl w:val="0"/>
           <w:numId w:val="1"/>
         </w:numPr>
-        <w:rPr>
-          <w:color w:val="1F4E79" w:themeColor="accent1" w:themeShade="80"/>
-        </w:rPr>
       </w:pPr>
-      <w:bookmarkStart w:id="5" w:name="_Toc100666428"/>
+      <w:bookmarkStart w:id="6" w:name="_Toc100666428"/>
       <w:r>
-        <w:rPr>
-          <w:color w:val="1F4E79" w:themeColor="accent1" w:themeShade="80"/>
-        </w:rPr>
         <w:t>Project Quality Management</w:t>
       </w:r>
-      <w:bookmarkEnd w:id="5"/>
+      <w:bookmarkEnd w:id="6"/>
     </w:p>
     <w:p>
       <w:pPr>
@@ -6756,28 +6614,16 @@
           <w:ilvl w:val="1"/>
           <w:numId w:val="1"/>
         </w:numPr>
-        <w:rPr>
-          <w:color w:val="1F4E79" w:themeColor="accent1" w:themeShade="80"/>
-        </w:rPr>
       </w:pPr>
-      <w:bookmarkStart w:id="6" w:name="_Toc100666429"/>
+      <w:bookmarkStart w:id="7" w:name="_Toc100666429"/>
       <w:r>
-        <w:rPr>
-          <w:color w:val="1F4E79" w:themeColor="accent1" w:themeShade="80"/>
-        </w:rPr>
         <w:t xml:space="preserve">Project Quality </w:t>
       </w:r>
       <w:r>
-        <w:rPr>
-          <w:color w:val="1F4E79" w:themeColor="accent1" w:themeShade="80"/>
-        </w:rPr>
         <w:t>Management</w:t>
       </w:r>
-      <w:bookmarkEnd w:id="6"/>
+      <w:bookmarkEnd w:id="7"/>
       <w:r>
-        <w:rPr>
-          <w:color w:val="1F4E79" w:themeColor="accent1" w:themeShade="80"/>
-        </w:rPr>
         <w:t xml:space="preserve"> </w:t>
       </w:r>
     </w:p>
@@ -6788,24 +6634,15 @@
           <w:ilvl w:val="2"/>
           <w:numId w:val="1"/>
         </w:numPr>
-        <w:rPr>
-          <w:color w:val="1F4E79" w:themeColor="accent1" w:themeShade="80"/>
-        </w:rPr>
       </w:pPr>
-      <w:bookmarkStart w:id="7" w:name="_Toc100666430"/>
+      <w:bookmarkStart w:id="8" w:name="_Toc100666430"/>
       <w:r>
-        <w:rPr>
-          <w:color w:val="1F4E79" w:themeColor="accent1" w:themeShade="80"/>
-        </w:rPr>
         <w:t xml:space="preserve">Define Project </w:t>
       </w:r>
       <w:r>
-        <w:rPr>
-          <w:color w:val="1F4E79" w:themeColor="accent1" w:themeShade="80"/>
-        </w:rPr>
         <w:t>Quality</w:t>
       </w:r>
-      <w:bookmarkEnd w:id="7"/>
+      <w:bookmarkEnd w:id="8"/>
     </w:p>
     <w:p>
       <w:pPr>
@@ -6862,18 +6699,12 @@
           <w:ilvl w:val="2"/>
           <w:numId w:val="1"/>
         </w:numPr>
-        <w:rPr>
-          <w:color w:val="1F4E79" w:themeColor="accent1" w:themeShade="80"/>
-        </w:rPr>
       </w:pPr>
-      <w:bookmarkStart w:id="8" w:name="_Toc100666431"/>
+      <w:bookmarkStart w:id="9" w:name="_Toc100666431"/>
       <w:r>
-        <w:rPr>
-          <w:color w:val="1F4E79" w:themeColor="accent1" w:themeShade="80"/>
-        </w:rPr>
         <w:t>Measure Project Quality</w:t>
       </w:r>
-      <w:bookmarkEnd w:id="8"/>
+      <w:bookmarkEnd w:id="9"/>
     </w:p>
     <w:p>
       <w:pPr>
@@ -6942,10 +6773,7 @@
         </w:rPr>
       </w:pPr>
       <w:r>
-        <w:t>The development environment/organization structure/methodology used</w:t>
-      </w:r>
-      <w:r>
-        <w:t>.</w:t>
+        <w:t>The development environment/organization structure/methodology used.</w:t>
       </w:r>
     </w:p>
     <w:p>
@@ -7066,19 +6894,13 @@
           <w:ilvl w:val="1"/>
           <w:numId w:val="1"/>
         </w:numPr>
-        <w:rPr>
-          <w:color w:val="1F4E79" w:themeColor="accent1" w:themeShade="80"/>
-        </w:rPr>
       </w:pPr>
-      <w:bookmarkStart w:id="9" w:name="_Toc100666432"/>
+      <w:bookmarkStart w:id="10" w:name="_Toc100666432"/>
       <w:r>
-        <w:rPr>
-          <w:color w:val="1F4E79" w:themeColor="accent1" w:themeShade="80"/>
-        </w:rPr>
         <w:lastRenderedPageBreak/>
         <w:t>Quality Assurance</w:t>
       </w:r>
-      <w:bookmarkEnd w:id="9"/>
+      <w:bookmarkEnd w:id="10"/>
     </w:p>
     <w:p>
       <w:r>
@@ -7092,18 +6914,12 @@
           <w:ilvl w:val="1"/>
           <w:numId w:val="1"/>
         </w:numPr>
-        <w:rPr>
-          <w:color w:val="1F4E79" w:themeColor="accent1" w:themeShade="80"/>
-        </w:rPr>
       </w:pPr>
-      <w:bookmarkStart w:id="10" w:name="_Toc100666433"/>
+      <w:bookmarkStart w:id="11" w:name="_Toc100666433"/>
       <w:r>
-        <w:rPr>
-          <w:color w:val="1F4E79" w:themeColor="accent1" w:themeShade="80"/>
-        </w:rPr>
         <w:t>Quality Control</w:t>
       </w:r>
-      <w:bookmarkEnd w:id="10"/>
+      <w:bookmarkEnd w:id="11"/>
     </w:p>
     <w:p>
       <w:pPr>
@@ -7217,9 +7033,36 @@
     </w:p>
     <w:p>
       <w:pPr>
-        <w:ind w:firstLine="360"/>
+        <w:pStyle w:val="ListParagraph"/>
+        <w:numPr>
+          <w:ilvl w:val="0"/>
+          <w:numId w:val="3"/>
+        </w:numPr>
         <w:rPr>
-          <w:rFonts w:hint="cs"/>
+          <w:lang w:bidi="ar-EG"/>
+        </w:rPr>
+      </w:pPr>
+      <w:r>
+        <w:rPr>
+          <w:lang w:bidi="ar-EG"/>
+        </w:rPr>
+        <w:t>Using the diagrams produced by the quality tea we will discuss the root cause of the problem</w:t>
+      </w:r>
+      <w:r>
+        <w:rPr>
+          <w:lang w:bidi="ar-EG"/>
+        </w:rPr>
+        <w:t>.</w:t>
+      </w:r>
+    </w:p>
+    <w:p>
+      <w:pPr>
+        <w:pStyle w:val="ListParagraph"/>
+        <w:numPr>
+          <w:ilvl w:val="0"/>
+          <w:numId w:val="3"/>
+        </w:numPr>
+        <w:rPr>
           <w:rtl/>
           <w:lang w:bidi="ar-EG"/>
         </w:rPr>
@@ -7228,13 +7071,7 @@
         <w:rPr>
           <w:lang w:bidi="ar-EG"/>
         </w:rPr>
-        <w:t>Whenever there’s a problem in quality the project manager call for an immediate meeting to discuss the poor quality and t</w:t>
-      </w:r>
-      <w:r>
-        <w:rPr>
-          <w:lang w:bidi="ar-EG"/>
-        </w:rPr>
-        <w:t>ake actions based on discussion with team.</w:t>
+        <w:t>Whenever there’s a problem in quality the project manager call for an immediate meeting to discuss the poor quality and take actions based on discussion with team.</w:t>
       </w:r>
     </w:p>
     <w:p>
@@ -7282,12 +7119,6 @@
         <w:gridCol w:w="2209"/>
       </w:tblGrid>
       <w:tr>
-        <w:tblPrEx>
-          <w:tblCellMar>
-            <w:top w:w="0" w:type="dxa"/>
-            <w:bottom w:w="0" w:type="dxa"/>
-          </w:tblCellMar>
-        </w:tblPrEx>
         <w:trPr>
           <w:trHeight w:val="660"/>
         </w:trPr>
@@ -7529,12 +7360,6 @@
         </w:tc>
       </w:tr>
       <w:tr>
-        <w:tblPrEx>
-          <w:tblCellMar>
-            <w:top w:w="0" w:type="dxa"/>
-            <w:bottom w:w="0" w:type="dxa"/>
-          </w:tblCellMar>
-        </w:tblPrEx>
         <w:trPr>
           <w:trHeight w:val="311"/>
         </w:trPr>
@@ -7687,12 +7512,6 @@
         </w:tc>
       </w:tr>
       <w:tr>
-        <w:tblPrEx>
-          <w:tblCellMar>
-            <w:top w:w="0" w:type="dxa"/>
-            <w:bottom w:w="0" w:type="dxa"/>
-          </w:tblCellMar>
-        </w:tblPrEx>
         <w:trPr>
           <w:trHeight w:val="311"/>
         </w:trPr>
@@ -7777,12 +7596,6 @@
         </w:tc>
       </w:tr>
       <w:tr>
-        <w:tblPrEx>
-          <w:tblCellMar>
-            <w:top w:w="0" w:type="dxa"/>
-            <w:bottom w:w="0" w:type="dxa"/>
-          </w:tblCellMar>
-        </w:tblPrEx>
         <w:trPr>
           <w:trHeight w:val="291"/>
         </w:trPr>
@@ -7867,12 +7680,6 @@
         </w:tc>
       </w:tr>
       <w:tr>
-        <w:tblPrEx>
-          <w:tblCellMar>
-            <w:top w:w="0" w:type="dxa"/>
-            <w:bottom w:w="0" w:type="dxa"/>
-          </w:tblCellMar>
-        </w:tblPrEx>
         <w:trPr>
           <w:trHeight w:val="330"/>
         </w:trPr>
@@ -7969,8 +7776,6 @@
           <w:lang w:bidi="ar-EG"/>
         </w:rPr>
       </w:pPr>
-      <w:bookmarkStart w:id="11" w:name="_GoBack"/>
-      <w:bookmarkEnd w:id="11"/>
     </w:p>
     <w:p>
       <w:pPr>
@@ -8114,6 +7919,7 @@
           <w:dataBinding w:prefixMappings="xmlns:ns0='http://purl.org/dc/elements/1.1/' xmlns:ns1='http://schemas.openxmlformats.org/package/2006/metadata/core-properties' " w:xpath="/ns1:coreProperties[1]/ns0:creator[1]" w:storeItemID="{6C3C8BC8-F283-45AE-878A-BAB7291924A1}"/>
           <w:text/>
         </w:sdtPr>
+        <w:sdtEndPr/>
         <w:sdtContent>
           <w:tc>
             <w:tcPr>
@@ -8202,7 +8008,7 @@
               <w:sz w:val="28"/>
               <w:szCs w:val="28"/>
             </w:rPr>
-            <w:t>5</w:t>
+            <w:t>6</w:t>
           </w:r>
           <w:r>
             <w:rPr>
@@ -8360,6 +8166,7 @@
         <w:dataBinding w:prefixMappings="xmlns:ns0='http://schemas.openxmlformats.org/package/2006/metadata/core-properties' xmlns:ns1='http://purl.org/dc/elements/1.1/'" w:xpath="/ns0:coreProperties[1]/ns1:title[1]" w:storeItemID="{6C3C8BC8-F283-45AE-878A-BAB7291924A1}"/>
         <w:text/>
       </w:sdtPr>
+      <w:sdtEndPr/>
       <w:sdtContent>
         <w:r>
           <w:rPr>
@@ -8614,11 +8421,100 @@
       </w:rPr>
     </w:lvl>
   </w:abstractNum>
+  <w:abstractNum w:abstractNumId="2">
+    <w:nsid w:val="71E11B0F"/>
+    <w:multiLevelType w:val="hybridMultilevel"/>
+    <w:tmpl w:val="9E882E62"/>
+    <w:lvl w:ilvl="0" w:tplc="0409000F">
+      <w:start w:val="1"/>
+      <w:numFmt w:val="decimal"/>
+      <w:lvlText w:val="%1."/>
+      <w:lvlJc w:val="left"/>
+      <w:pPr>
+        <w:ind w:left="1080" w:hanging="360"/>
+      </w:pPr>
+    </w:lvl>
+    <w:lvl w:ilvl="1" w:tplc="04090019" w:tentative="1">
+      <w:start w:val="1"/>
+      <w:numFmt w:val="lowerLetter"/>
+      <w:lvlText w:val="%2."/>
+      <w:lvlJc w:val="left"/>
+      <w:pPr>
+        <w:ind w:left="1800" w:hanging="360"/>
+      </w:pPr>
+    </w:lvl>
+    <w:lvl w:ilvl="2" w:tplc="0409001B" w:tentative="1">
+      <w:start w:val="1"/>
+      <w:numFmt w:val="lowerRoman"/>
+      <w:lvlText w:val="%3."/>
+      <w:lvlJc w:val="right"/>
+      <w:pPr>
+        <w:ind w:left="2520" w:hanging="180"/>
+      </w:pPr>
+    </w:lvl>
+    <w:lvl w:ilvl="3" w:tplc="0409000F" w:tentative="1">
+      <w:start w:val="1"/>
+      <w:numFmt w:val="decimal"/>
+      <w:lvlText w:val="%4."/>
+      <w:lvlJc w:val="left"/>
+      <w:pPr>
+        <w:ind w:left="3240" w:hanging="360"/>
+      </w:pPr>
+    </w:lvl>
+    <w:lvl w:ilvl="4" w:tplc="04090019" w:tentative="1">
+      <w:start w:val="1"/>
+      <w:numFmt w:val="lowerLetter"/>
+      <w:lvlText w:val="%5."/>
+      <w:lvlJc w:val="left"/>
+      <w:pPr>
+        <w:ind w:left="3960" w:hanging="360"/>
+      </w:pPr>
+    </w:lvl>
+    <w:lvl w:ilvl="5" w:tplc="0409001B" w:tentative="1">
+      <w:start w:val="1"/>
+      <w:numFmt w:val="lowerRoman"/>
+      <w:lvlText w:val="%6."/>
+      <w:lvlJc w:val="right"/>
+      <w:pPr>
+        <w:ind w:left="4680" w:hanging="180"/>
+      </w:pPr>
+    </w:lvl>
+    <w:lvl w:ilvl="6" w:tplc="0409000F" w:tentative="1">
+      <w:start w:val="1"/>
+      <w:numFmt w:val="decimal"/>
+      <w:lvlText w:val="%7."/>
+      <w:lvlJc w:val="left"/>
+      <w:pPr>
+        <w:ind w:left="5400" w:hanging="360"/>
+      </w:pPr>
+    </w:lvl>
+    <w:lvl w:ilvl="7" w:tplc="04090019" w:tentative="1">
+      <w:start w:val="1"/>
+      <w:numFmt w:val="lowerLetter"/>
+      <w:lvlText w:val="%8."/>
+      <w:lvlJc w:val="left"/>
+      <w:pPr>
+        <w:ind w:left="6120" w:hanging="360"/>
+      </w:pPr>
+    </w:lvl>
+    <w:lvl w:ilvl="8" w:tplc="0409001B" w:tentative="1">
+      <w:start w:val="1"/>
+      <w:numFmt w:val="lowerRoman"/>
+      <w:lvlText w:val="%9."/>
+      <w:lvlJc w:val="right"/>
+      <w:pPr>
+        <w:ind w:left="6840" w:hanging="180"/>
+      </w:pPr>
+    </w:lvl>
+  </w:abstractNum>
   <w:num w:numId="1">
     <w:abstractNumId w:val="1"/>
   </w:num>
   <w:num w:numId="2">
     <w:abstractNumId w:val="0"/>
+  </w:num>
+  <w:num w:numId="3">
+    <w:abstractNumId w:val="2"/>
   </w:num>
 </w:numbering>
 </file>
@@ -9112,6 +9008,7 @@
   <w:style w:type="character" w:default="1" w:styleId="DefaultParagraphFont">
     <w:name w:val="Default Paragraph Font"/>
     <w:uiPriority w:val="1"/>
+    <w:semiHidden/>
     <w:unhideWhenUsed/>
   </w:style>
   <w:style w:type="table" w:default="1" w:styleId="TableNormal">
@@ -9182,9 +9079,6 @@
     <w:pPr>
       <w:outlineLvl w:val="9"/>
     </w:pPr>
-    <w:rPr>
-      <w:color w:val="1F4E79" w:themeColor="accent1" w:themeShade="80"/>
-    </w:rPr>
   </w:style>
   <w:style w:type="paragraph" w:styleId="Header">
     <w:name w:val="header"/>
@@ -9502,6 +9396,8 @@
   </w:compat>
   <w:rsids>
     <w:rsidRoot w:val="00CA14BF"/>
+    <w:rsid w:val="005B0A59"/>
+    <w:rsid w:val="00656CEB"/>
     <w:rsid w:val="006A3147"/>
     <w:rsid w:val="00CA14BF"/>
   </w:rsids>
@@ -10264,7 +10160,7 @@
 </file>
 
 <file path=customXml/itemProps2.xml><?xml version="1.0" encoding="utf-8"?>
-<ds:datastoreItem xmlns:ds="http://schemas.openxmlformats.org/officeDocument/2006/customXml" ds:itemID="{E5B00EAD-7CB6-4105-847C-CC169544AF4F}">
+<ds:datastoreItem xmlns:ds="http://schemas.openxmlformats.org/officeDocument/2006/customXml" ds:itemID="{08C670FC-C673-4C2E-AC67-3C28E5B575CF}">
   <ds:schemaRefs>
     <ds:schemaRef ds:uri="http://schemas.openxmlformats.org/officeDocument/2006/bibliography"/>
   </ds:schemaRefs>

</xml_diff>